<commit_message>
Seventh of march 2025
</commit_message>
<xml_diff>
--- a/Employee Detailed Daily Work Report.docx
+++ b/Employee Detailed Daily Work Report.docx
@@ -27,7 +27,20 @@
     </w:p>
     <w:p>
       <w:r>
-        <w:t>Employee Name: Nduonofit  DavidFortune Marshall  </w:t>
+        <w:t xml:space="preserve">Employee Name: </w:t>
+      </w:r>
+      <w:proofErr w:type="gramStart"/>
+      <w:r>
+        <w:t xml:space="preserve">Nduonofit  </w:t>
+      </w:r>
+      <w:proofErr w:type="spellStart"/>
+      <w:r>
+        <w:t>DavidFortune</w:t>
+      </w:r>
+      <w:proofErr w:type="spellEnd"/>
+      <w:proofErr w:type="gramEnd"/>
+      <w:r>
+        <w:t xml:space="preserve"> Marshall  </w:t>
       </w:r>
     </w:p>
     <w:p>
@@ -132,7 +145,23 @@
                 <w:b/>
                 <w:bCs/>
               </w:rPr>
-              <w:t>Time Spent (hrs)</w:t>
+              <w:t>Time Spent (</w:t>
+            </w:r>
+            <w:proofErr w:type="spellStart"/>
+            <w:r>
+              <w:rPr>
+                <w:b/>
+                <w:bCs/>
+              </w:rPr>
+              <w:t>hrs</w:t>
+            </w:r>
+            <w:proofErr w:type="spellEnd"/>
+            <w:r>
+              <w:rPr>
+                <w:b/>
+                <w:bCs/>
+              </w:rPr>
+              <w:t>)</w:t>
             </w:r>
             <w:r>
               <w:t> </w:t>
@@ -230,7 +259,7 @@
           </w:tcPr>
           <w:p>
             <w:r>
-              <w:t>Deciding which part of the team I would like to be part of and study under</w:t>
+              <w:t>Decided to be on the backend team</w:t>
             </w:r>
             <w:r>
               <w:t> </w:t>
@@ -290,7 +319,7 @@
           </w:tcPr>
           <w:p>
             <w:r>
-              <w:t>Still on it </w:t>
+              <w:t>finished</w:t>
             </w:r>
           </w:p>
         </w:tc>
@@ -333,7 +362,7 @@
           </w:tcPr>
           <w:p>
             <w:r>
-              <w:t>Deciding which part of the team I would like to be part of and study under</w:t>
+              <w:t>Learnt variables in PHP</w:t>
             </w:r>
             <w:r>
               <w:t> </w:t>
@@ -393,7 +422,10 @@
           </w:tcPr>
           <w:p>
             <w:r>
-              <w:t>Still on it </w:t>
+              <w:t>finished</w:t>
+            </w:r>
+            <w:r>
+              <w:t> </w:t>
             </w:r>
           </w:p>
         </w:tc>
@@ -436,8 +468,29 @@
           </w:tcPr>
           <w:p>
             <w:r>
-              <w:t>Deciding which part of the team I would like to be part of and study under</w:t>
-            </w:r>
+              <w:t>Learnt operators in PHP</w:t>
+            </w:r>
+          </w:p>
+        </w:tc>
+        <w:tc>
+          <w:tcPr>
+            <w:tcW w:w="1305" w:type="dxa"/>
+            <w:tcBorders>
+              <w:top w:val="single" w:sz="6" w:space="0" w:color="000000"/>
+              <w:left w:val="single" w:sz="6" w:space="0" w:color="000000"/>
+              <w:bottom w:val="single" w:sz="6" w:space="0" w:color="000000"/>
+              <w:right w:val="single" w:sz="6" w:space="0" w:color="000000"/>
+            </w:tcBorders>
+            <w:shd w:val="clear" w:color="auto" w:fill="auto"/>
+            <w:vAlign w:val="center"/>
+            <w:hideMark/>
+          </w:tcPr>
+          <w:p>
+            <w:r>
+              <w:t>1hr </w:t>
+            </w:r>
+          </w:p>
+          <w:p>
             <w:r>
               <w:t> </w:t>
             </w:r>
@@ -445,30 +498,6 @@
         </w:tc>
         <w:tc>
           <w:tcPr>
-            <w:tcW w:w="1305" w:type="dxa"/>
-            <w:tcBorders>
-              <w:top w:val="single" w:sz="6" w:space="0" w:color="000000"/>
-              <w:left w:val="single" w:sz="6" w:space="0" w:color="000000"/>
-              <w:bottom w:val="single" w:sz="6" w:space="0" w:color="000000"/>
-              <w:right w:val="single" w:sz="6" w:space="0" w:color="000000"/>
-            </w:tcBorders>
-            <w:shd w:val="clear" w:color="auto" w:fill="auto"/>
-            <w:vAlign w:val="center"/>
-            <w:hideMark/>
-          </w:tcPr>
-          <w:p>
-            <w:r>
-              <w:t>1hr </w:t>
-            </w:r>
-          </w:p>
-          <w:p>
-            <w:r>
-              <w:t> </w:t>
-            </w:r>
-          </w:p>
-        </w:tc>
-        <w:tc>
-          <w:tcPr>
             <w:tcW w:w="1935" w:type="dxa"/>
             <w:tcBorders>
               <w:top w:val="single" w:sz="6" w:space="0" w:color="000000"/>
@@ -501,7 +530,7 @@
           </w:tcPr>
           <w:p>
             <w:r>
-              <w:t>Still on it</w:t>
+              <w:t>finished</w:t>
             </w:r>
           </w:p>
         </w:tc>
@@ -644,8 +673,29 @@
           </w:tcPr>
           <w:p>
             <w:r>
-              <w:t>Deciding which part of the team I would like to be part of and study under</w:t>
-            </w:r>
+              <w:t>Learnt Strings in PHP</w:t>
+            </w:r>
+          </w:p>
+        </w:tc>
+        <w:tc>
+          <w:tcPr>
+            <w:tcW w:w="1305" w:type="dxa"/>
+            <w:tcBorders>
+              <w:top w:val="single" w:sz="6" w:space="0" w:color="000000"/>
+              <w:left w:val="single" w:sz="6" w:space="0" w:color="000000"/>
+              <w:bottom w:val="single" w:sz="6" w:space="0" w:color="000000"/>
+              <w:right w:val="single" w:sz="6" w:space="0" w:color="000000"/>
+            </w:tcBorders>
+            <w:shd w:val="clear" w:color="auto" w:fill="auto"/>
+            <w:vAlign w:val="center"/>
+            <w:hideMark/>
+          </w:tcPr>
+          <w:p>
+            <w:r>
+              <w:t>1hr </w:t>
+            </w:r>
+          </w:p>
+          <w:p>
             <w:r>
               <w:t> </w:t>
             </w:r>
@@ -653,30 +703,6 @@
         </w:tc>
         <w:tc>
           <w:tcPr>
-            <w:tcW w:w="1305" w:type="dxa"/>
-            <w:tcBorders>
-              <w:top w:val="single" w:sz="6" w:space="0" w:color="000000"/>
-              <w:left w:val="single" w:sz="6" w:space="0" w:color="000000"/>
-              <w:bottom w:val="single" w:sz="6" w:space="0" w:color="000000"/>
-              <w:right w:val="single" w:sz="6" w:space="0" w:color="000000"/>
-            </w:tcBorders>
-            <w:shd w:val="clear" w:color="auto" w:fill="auto"/>
-            <w:vAlign w:val="center"/>
-            <w:hideMark/>
-          </w:tcPr>
-          <w:p>
-            <w:r>
-              <w:t>1hr </w:t>
-            </w:r>
-          </w:p>
-          <w:p>
-            <w:r>
-              <w:t> </w:t>
-            </w:r>
-          </w:p>
-        </w:tc>
-        <w:tc>
-          <w:tcPr>
             <w:tcW w:w="1935" w:type="dxa"/>
             <w:tcBorders>
               <w:top w:val="single" w:sz="6" w:space="0" w:color="000000"/>
@@ -709,7 +735,7 @@
           </w:tcPr>
           <w:p>
             <w:r>
-              <w:t>Still on it</w:t>
+              <w:t>finished</w:t>
             </w:r>
           </w:p>
           <w:p>
@@ -757,7 +783,7 @@
           </w:tcPr>
           <w:p>
             <w:r>
-              <w:t>Deciding which part of the team I would like to be part of and study under</w:t>
+              <w:t>Learnt Integers in PHP</w:t>
             </w:r>
             <w:r>
               <w:t> </w:t>
@@ -817,7 +843,7 @@
           </w:tcPr>
           <w:p>
             <w:r>
-              <w:t>Still on it </w:t>
+              <w:t>finished</w:t>
             </w:r>
           </w:p>
         </w:tc>
@@ -860,7 +886,7 @@
           </w:tcPr>
           <w:p>
             <w:r>
-              <w:t>Deciding which part of the team I would like to be part of and study under</w:t>
+              <w:t>Learnt Floats in PHP</w:t>
             </w:r>
             <w:r>
               <w:t> </w:t>
@@ -920,7 +946,7 @@
           </w:tcPr>
           <w:p>
             <w:r>
-              <w:t>Still on it </w:t>
+              <w:t>finished</w:t>
             </w:r>
           </w:p>
           <w:p>
@@ -968,10 +994,7 @@
           </w:tcPr>
           <w:p>
             <w:r>
-              <w:t>Deciding which part of the team I would like to be part of and study under</w:t>
-            </w:r>
-            <w:r>
-              <w:t> </w:t>
+              <w:t>Learnt Conditionals in PHP</w:t>
             </w:r>
           </w:p>
         </w:tc>
@@ -1028,7 +1051,7 @@
           </w:tcPr>
           <w:p>
             <w:r>
-              <w:t>Still on it </w:t>
+              <w:t>finished</w:t>
             </w:r>
           </w:p>
           <w:p>
@@ -1074,15 +1097,14 @@
     </w:p>
     <w:p>
       <w:r>
-        <w:t xml:space="preserve">Answer: I was able to </w:t>
-      </w:r>
-      <w:r>
-        <w:t>decide what part of the team I would like to be part of.</w:t>
+        <w:t xml:space="preserve">Answer: </w:t>
+      </w:r>
+      <w:r>
+        <w:t>Learning PHP</w:t>
       </w:r>
     </w:p>
     <w:p>
       <w:r>
-        <w:lastRenderedPageBreak/>
         <w:t> </w:t>
       </w:r>
     </w:p>
@@ -1110,6 +1132,7 @@
         </w:numPr>
       </w:pPr>
       <w:r>
+        <w:lastRenderedPageBreak/>
         <w:t>What specific results were delivered and how do they align with business revenue objectives? </w:t>
       </w:r>
     </w:p>

</xml_diff>